<commit_message>
Export grid view editado, ADD dados do escritório
</commit_message>
<xml_diff>
--- a/documentos/data_venc/data_venc.docx
+++ b/documentos/data_venc/data_venc.docx
@@ -2,6 +2,369 @@
 <file path=word/document.xml><?xml version="1.0" encoding="utf-8"?>
 <w:document xmlns:ve="http://schemas.openxmlformats.org/markup-compatibility/2006" xmlns:o="urn:schemas-microsoft-com:office:office" xmlns:r="http://schemas.openxmlformats.org/officeDocument/2006/relationships" xmlns:m="http://schemas.openxmlformats.org/officeDocument/2006/math" xmlns:v="urn:schemas-microsoft-com:vml" xmlns:wp="http://schemas.openxmlformats.org/drawingml/2006/wordprocessingDrawing" xmlns:w10="urn:schemas-microsoft-com:office:word" xmlns:w="http://schemas.openxmlformats.org/wordprocessingml/2006/main" xmlns:wne="http://schemas.microsoft.com/office/word/2006/wordml">
   <w:body>
+    <w:p>
+      <w:pPr>
+        <w:autoSpaceDE w:val="0"/>
+        <w:autoSpaceDN w:val="0"/>
+        <w:adjustRightInd w:val="0"/>
+        <w:spacing w:after="0" w:line="240" w:lineRule="auto"/>
+        <w:jc w:val="center"/>
+        <w:rPr>
+          <w:rFonts w:ascii="Times New Roman" w:eastAsia="Arial-BoldMT" w:hAnsi="Times New Roman" w:cs="Times New Roman"/>
+          <w:b/>
+          <w:bCs/>
+          <w:sz w:val="36"/>
+          <w:szCs w:val="32"/>
+        </w:rPr>
+      </w:pPr>
+      <w:r>
+        <w:rPr>
+          <w:rFonts w:ascii="Times New Roman" w:eastAsia="Arial-BoldMT" w:hAnsi="Times New Roman" w:cs="Times New Roman"/>
+          <w:b/>
+          <w:bCs/>
+          <w:sz w:val="36"/>
+          <w:szCs w:val="32"/>
+        </w:rPr>
+        <w:t>Listagem de todos os Certificados e Procurações</w:t>
+      </w:r>
+    </w:p>
+    <w:p>
+      <w:pPr>
+        <w:autoSpaceDE w:val="0"/>
+        <w:autoSpaceDN w:val="0"/>
+        <w:adjustRightInd w:val="0"/>
+        <w:spacing w:after="0" w:line="240" w:lineRule="auto"/>
+        <w:jc w:val="center"/>
+        <w:rPr>
+          <w:rFonts w:ascii="Times New Roman" w:eastAsia="Arial-BoldMT" w:hAnsi="Times New Roman" w:cs="Times New Roman"/>
+          <w:b/>
+          <w:bCs/>
+          <w:sz w:val="36"/>
+          <w:szCs w:val="32"/>
+        </w:rPr>
+      </w:pPr>
+    </w:p>
+    <w:tbl>
+      <w:tblPr>
+        <w:tblW w:w="10206" w:type="dxa"/>
+        <w:tblInd w:w="-512" w:type="dxa"/>
+        <w:tblLayout w:type="fixed"/>
+        <w:tblCellMar>
+          <w:top w:w="55" w:type="dxa"/>
+          <w:left w:w="55" w:type="dxa"/>
+          <w:bottom w:w="55" w:type="dxa"/>
+          <w:right w:w="55" w:type="dxa"/>
+        </w:tblCellMar>
+        <w:tblLook w:val="0000"/>
+      </w:tblPr>
+      <w:tblGrid>
+        <w:gridCol w:w="3178"/>
+        <w:gridCol w:w="1784"/>
+        <w:gridCol w:w="1842"/>
+        <w:gridCol w:w="1808"/>
+        <w:gridCol w:w="1594"/>
+      </w:tblGrid>
+      <w:tr>
+        <w:tc>
+          <w:tcPr>
+            <w:tcW w:w="3178" w:type="dxa"/>
+            <w:tcBorders>
+              <w:top w:val="single" w:sz="4" w:space="0" w:color="000000"/>
+              <w:left w:val="single" w:sz="4" w:space="0" w:color="000000"/>
+              <w:bottom w:val="single" w:sz="4" w:space="0" w:color="000000"/>
+            </w:tcBorders>
+            <w:shd w:val="clear" w:color="auto" w:fill="auto"/>
+          </w:tcPr>
+          <w:p>
+            <w:pPr>
+              <w:pStyle w:val="Contedodatabela"/>
+              <w:jc w:val="center"/>
+              <w:rPr>
+                <w:rFonts w:ascii="Times New Roman" w:hAnsi="Times New Roman" w:cs="Times New Roman"/>
+              </w:rPr>
+            </w:pPr>
+            <w:r>
+              <w:rPr>
+                <w:rFonts w:ascii="Times New Roman" w:hAnsi="Times New Roman" w:cs="Times New Roman"/>
+                <w:b/>
+                <w:bCs/>
+                <w:color w:val="000000"/>
+              </w:rPr>
+              <w:t>Empresa</w:t>
+            </w:r>
+          </w:p>
+        </w:tc>
+        <w:tc>
+          <w:tcPr>
+            <w:tcW w:w="1784" w:type="dxa"/>
+            <w:tcBorders>
+              <w:top w:val="single" w:sz="4" w:space="0" w:color="000000"/>
+              <w:left w:val="single" w:sz="4" w:space="0" w:color="000000"/>
+              <w:bottom w:val="single" w:sz="4" w:space="0" w:color="000000"/>
+            </w:tcBorders>
+            <w:shd w:val="clear" w:color="auto" w:fill="auto"/>
+          </w:tcPr>
+          <w:p>
+            <w:pPr>
+              <w:pStyle w:val="Contedodatabela"/>
+              <w:jc w:val="center"/>
+              <w:rPr>
+                <w:rFonts w:ascii="Times New Roman" w:hAnsi="Times New Roman" w:cs="Times New Roman"/>
+                <w:b/>
+                <w:bCs/>
+              </w:rPr>
+            </w:pPr>
+            <w:r>
+              <w:rPr>
+                <w:rFonts w:ascii="Times New Roman" w:hAnsi="Times New Roman" w:cs="Times New Roman"/>
+                <w:b/>
+                <w:bCs/>
+              </w:rPr>
+              <w:t>Vencimento da Procuração</w:t>
+            </w:r>
+          </w:p>
+        </w:tc>
+        <w:tc>
+          <w:tcPr>
+            <w:tcW w:w="1842" w:type="dxa"/>
+            <w:tcBorders>
+              <w:top w:val="single" w:sz="4" w:space="0" w:color="000000"/>
+              <w:left w:val="single" w:sz="4" w:space="0" w:color="000000"/>
+              <w:bottom w:val="single" w:sz="4" w:space="0" w:color="000000"/>
+            </w:tcBorders>
+            <w:shd w:val="clear" w:color="auto" w:fill="auto"/>
+          </w:tcPr>
+          <w:p>
+            <w:pPr>
+              <w:pStyle w:val="Contedodatabela"/>
+              <w:jc w:val="center"/>
+              <w:rPr>
+                <w:rFonts w:ascii="Times New Roman" w:hAnsi="Times New Roman" w:cs="Times New Roman"/>
+                <w:b/>
+                <w:bCs/>
+              </w:rPr>
+            </w:pPr>
+            <w:r>
+              <w:rPr>
+                <w:rFonts w:ascii="Times New Roman" w:hAnsi="Times New Roman" w:cs="Times New Roman"/>
+                <w:b/>
+                <w:bCs/>
+              </w:rPr>
+              <w:t>Vencimento do Certificado</w:t>
+            </w:r>
+          </w:p>
+        </w:tc>
+        <w:tc>
+          <w:tcPr>
+            <w:tcW w:w="1808" w:type="dxa"/>
+            <w:tcBorders>
+              <w:top w:val="single" w:sz="4" w:space="0" w:color="000000"/>
+              <w:left w:val="single" w:sz="4" w:space="0" w:color="000000"/>
+              <w:bottom w:val="single" w:sz="4" w:space="0" w:color="000000"/>
+              <w:right w:val="single" w:sz="4" w:space="0" w:color="000000"/>
+            </w:tcBorders>
+            <w:shd w:val="clear" w:color="auto" w:fill="auto"/>
+          </w:tcPr>
+          <w:p>
+            <w:pPr>
+              <w:pStyle w:val="Contedodatabela"/>
+              <w:jc w:val="center"/>
+              <w:rPr>
+                <w:rFonts w:ascii="Times New Roman" w:hAnsi="Times New Roman" w:cs="Times New Roman"/>
+              </w:rPr>
+            </w:pPr>
+            <w:r>
+              <w:rPr>
+                <w:rFonts w:ascii="Times New Roman" w:hAnsi="Times New Roman" w:cs="Times New Roman"/>
+                <w:b/>
+                <w:bCs/>
+                <w:color w:val="000000"/>
+              </w:rPr>
+              <w:t>Celular</w:t>
+            </w:r>
+            <w:r>
+              <w:rPr>
+                <w:rFonts w:ascii="Times New Roman" w:hAnsi="Times New Roman" w:cs="Times New Roman"/>
+                <w:b/>
+                <w:bCs/>
+                <w:color w:val="000000"/>
+              </w:rPr>
+              <w:t xml:space="preserve"> do responsável</w:t>
+            </w:r>
+          </w:p>
+        </w:tc>
+        <w:tc>
+          <w:tcPr>
+            <w:tcW w:w="1594" w:type="dxa"/>
+            <w:tcBorders>
+              <w:top w:val="single" w:sz="4" w:space="0" w:color="000000"/>
+              <w:left w:val="single" w:sz="4" w:space="0" w:color="000000"/>
+              <w:bottom w:val="single" w:sz="4" w:space="0" w:color="000000"/>
+              <w:right w:val="single" w:sz="4" w:space="0" w:color="000000"/>
+            </w:tcBorders>
+          </w:tcPr>
+          <w:p>
+            <w:pPr>
+              <w:pStyle w:val="Contedodatabela"/>
+              <w:jc w:val="center"/>
+              <w:rPr>
+                <w:rFonts w:ascii="Times New Roman" w:hAnsi="Times New Roman" w:cs="Times New Roman"/>
+                <w:b/>
+                <w:bCs/>
+                <w:color w:val="000000"/>
+              </w:rPr>
+            </w:pPr>
+            <w:r>
+              <w:rPr>
+                <w:rFonts w:ascii="Times New Roman" w:hAnsi="Times New Roman" w:cs="Times New Roman"/>
+                <w:b/>
+                <w:bCs/>
+                <w:color w:val="000000"/>
+              </w:rPr>
+              <w:t>Nome do responsável</w:t>
+            </w:r>
+          </w:p>
+        </w:tc>
+      </w:tr>
+      <w:tr>
+        <w:tc>
+          <w:tcPr>
+            <w:tcW w:w="3178" w:type="dxa"/>
+            <w:tcBorders>
+              <w:left w:val="single" w:sz="4" w:space="0" w:color="000000"/>
+              <w:bottom w:val="single" w:sz="4" w:space="0" w:color="000000"/>
+            </w:tcBorders>
+            <w:shd w:val="clear" w:color="auto" w:fill="auto"/>
+          </w:tcPr>
+          <w:p>
+            <w:pPr>
+              <w:pStyle w:val="Contedodatabela"/>
+              <w:rPr>
+                <w:rFonts w:hint="eastAsia"/>
+              </w:rPr>
+            </w:pPr>
+            <w:r>
+              <w:rPr>
+                <w:rFonts w:ascii="Times New Roman" w:hAnsi="Times New Roman"/>
+                <w:color w:val="000000"/>
+              </w:rPr>
+              <w:t>${raza</w:t>
+            </w:r>
+            <w:r>
+              <w:rPr>
+                <w:rFonts w:ascii="Times New Roman" w:hAnsi="Times New Roman"/>
+                <w:color w:val="000000"/>
+              </w:rPr>
+              <w:t>o_social}</w:t>
+            </w:r>
+          </w:p>
+        </w:tc>
+        <w:tc>
+          <w:tcPr>
+            <w:tcW w:w="1784" w:type="dxa"/>
+            <w:tcBorders>
+              <w:left w:val="single" w:sz="4" w:space="0" w:color="000000"/>
+              <w:bottom w:val="single" w:sz="4" w:space="0" w:color="000000"/>
+            </w:tcBorders>
+            <w:shd w:val="clear" w:color="auto" w:fill="auto"/>
+          </w:tcPr>
+          <w:p>
+            <w:pPr>
+              <w:pStyle w:val="Contedodatabela"/>
+              <w:rPr>
+                <w:rFonts w:hint="eastAsia"/>
+              </w:rPr>
+            </w:pPr>
+            <w:r>
+              <w:rPr>
+                <w:rFonts w:ascii="Times New Roman" w:hAnsi="Times New Roman"/>
+                <w:color w:val="000000"/>
+              </w:rPr>
+              <w:t>${data_procuracao}</w:t>
+            </w:r>
+          </w:p>
+        </w:tc>
+        <w:tc>
+          <w:tcPr>
+            <w:tcW w:w="1842" w:type="dxa"/>
+            <w:tcBorders>
+              <w:left w:val="single" w:sz="4" w:space="0" w:color="000000"/>
+              <w:bottom w:val="single" w:sz="4" w:space="0" w:color="000000"/>
+            </w:tcBorders>
+            <w:shd w:val="clear" w:color="auto" w:fill="auto"/>
+          </w:tcPr>
+          <w:p>
+            <w:pPr>
+              <w:pStyle w:val="Contedodatabela"/>
+              <w:rPr>
+                <w:rFonts w:hint="eastAsia"/>
+              </w:rPr>
+            </w:pPr>
+            <w:r>
+              <w:rPr>
+                <w:rFonts w:ascii="Times New Roman" w:hAnsi="Times New Roman"/>
+                <w:color w:val="000000"/>
+              </w:rPr>
+              <w:t>${data_certificado}</w:t>
+            </w:r>
+          </w:p>
+        </w:tc>
+        <w:tc>
+          <w:tcPr>
+            <w:tcW w:w="1808" w:type="dxa"/>
+            <w:tcBorders>
+              <w:left w:val="single" w:sz="4" w:space="0" w:color="000000"/>
+              <w:bottom w:val="single" w:sz="4" w:space="0" w:color="000000"/>
+              <w:right w:val="single" w:sz="4" w:space="0" w:color="000000"/>
+            </w:tcBorders>
+            <w:shd w:val="clear" w:color="auto" w:fill="auto"/>
+          </w:tcPr>
+          <w:p>
+            <w:pPr>
+              <w:pStyle w:val="Contedodatabela"/>
+              <w:jc w:val="center"/>
+              <w:rPr>
+                <w:rFonts w:ascii="Times New Roman" w:hAnsi="Times New Roman" w:hint="eastAsia"/>
+                <w:color w:val="000000"/>
+              </w:rPr>
+            </w:pPr>
+            <w:r>
+              <w:rPr>
+                <w:rFonts w:ascii="Times New Roman" w:hAnsi="Times New Roman"/>
+                <w:color w:val="000000"/>
+              </w:rPr>
+              <w:t>${celular}</w:t>
+            </w:r>
+          </w:p>
+        </w:tc>
+        <w:tc>
+          <w:tcPr>
+            <w:tcW w:w="1594" w:type="dxa"/>
+            <w:tcBorders>
+              <w:left w:val="single" w:sz="4" w:space="0" w:color="000000"/>
+              <w:bottom w:val="single" w:sz="4" w:space="0" w:color="000000"/>
+              <w:right w:val="single" w:sz="4" w:space="0" w:color="000000"/>
+            </w:tcBorders>
+          </w:tcPr>
+          <w:p>
+            <w:pPr>
+              <w:pStyle w:val="Contedodatabela"/>
+              <w:jc w:val="center"/>
+              <w:rPr>
+                <w:rFonts w:hint="eastAsia"/>
+              </w:rPr>
+            </w:pPr>
+            <w:r>
+              <w:rPr>
+                <w:rFonts w:ascii="Times New Roman" w:hAnsi="Times New Roman"/>
+                <w:color w:val="000000"/>
+              </w:rPr>
+              <w:t>${responsavel}</w:t>
+            </w:r>
+          </w:p>
+        </w:tc>
+      </w:tr>
+    </w:tbl>
     <w:p>
       <w:pPr>
         <w:rPr>
@@ -10,44 +373,9 @@
           <w:szCs w:val="24"/>
         </w:rPr>
       </w:pPr>
-      <w:r>
-        <w:rPr>
-          <w:rFonts w:ascii="Times New Roman" w:hAnsi="Times New Roman" w:cs="Times New Roman"/>
-          <w:sz w:val="24"/>
-          <w:szCs w:val="24"/>
-        </w:rPr>
-        <w:t>$</w:t>
-      </w:r>
-      <w:proofErr w:type="gramStart"/>
-      <w:r>
-        <w:rPr>
-          <w:rFonts w:ascii="Times New Roman" w:hAnsi="Times New Roman" w:cs="Times New Roman"/>
-          <w:sz w:val="24"/>
-          <w:szCs w:val="24"/>
-        </w:rPr>
-        <w:t>{</w:t>
-      </w:r>
-      <w:proofErr w:type="spellStart"/>
-      <w:proofErr w:type="gramEnd"/>
-      <w:r>
-        <w:rPr>
-          <w:rFonts w:ascii="Times New Roman" w:hAnsi="Times New Roman" w:cs="Times New Roman"/>
-          <w:sz w:val="24"/>
-          <w:szCs w:val="24"/>
-        </w:rPr>
-        <w:t>responsavel</w:t>
-      </w:r>
-      <w:proofErr w:type="spellEnd"/>
-      <w:r>
-        <w:rPr>
-          <w:rFonts w:ascii="Times New Roman" w:hAnsi="Times New Roman" w:cs="Times New Roman"/>
-          <w:sz w:val="24"/>
-          <w:szCs w:val="24"/>
-        </w:rPr>
-        <w:t>}</w:t>
-      </w:r>
     </w:p>
     <w:sectPr>
+      <w:headerReference w:type="default" r:id="rId6"/>
       <w:pgSz w:w="11906" w:h="16838"/>
       <w:pgMar w:top="1417" w:right="1701" w:bottom="1417" w:left="1701" w:header="708" w:footer="708" w:gutter="0"/>
       <w:cols w:space="708"/>
@@ -55,6 +383,96 @@
     </w:sectPr>
   </w:body>
 </w:document>
+</file>
+
+<file path=word/endnotes.xml><?xml version="1.0" encoding="utf-8"?>
+<w:endnotes xmlns:ve="http://schemas.openxmlformats.org/markup-compatibility/2006" xmlns:o="urn:schemas-microsoft-com:office:office" xmlns:r="http://schemas.openxmlformats.org/officeDocument/2006/relationships" xmlns:m="http://schemas.openxmlformats.org/officeDocument/2006/math" xmlns:v="urn:schemas-microsoft-com:vml" xmlns:wp="http://schemas.openxmlformats.org/drawingml/2006/wordprocessingDrawing" xmlns:w10="urn:schemas-microsoft-com:office:word" xmlns:w="http://schemas.openxmlformats.org/wordprocessingml/2006/main" xmlns:wne="http://schemas.microsoft.com/office/word/2006/wordml">
+  <w:endnote w:type="separator" w:id="0">
+    <w:p>
+      <w:pPr>
+        <w:spacing w:after="0" w:line="240" w:lineRule="auto"/>
+      </w:pPr>
+      <w:r>
+        <w:separator/>
+      </w:r>
+    </w:p>
+  </w:endnote>
+  <w:endnote w:type="continuationSeparator" w:id="1">
+    <w:p>
+      <w:pPr>
+        <w:spacing w:after="0" w:line="240" w:lineRule="auto"/>
+      </w:pPr>
+      <w:r>
+        <w:continuationSeparator/>
+      </w:r>
+    </w:p>
+  </w:endnote>
+</w:endnotes>
+</file>
+
+<file path=word/footnotes.xml><?xml version="1.0" encoding="utf-8"?>
+<w:footnotes xmlns:ve="http://schemas.openxmlformats.org/markup-compatibility/2006" xmlns:o="urn:schemas-microsoft-com:office:office" xmlns:r="http://schemas.openxmlformats.org/officeDocument/2006/relationships" xmlns:m="http://schemas.openxmlformats.org/officeDocument/2006/math" xmlns:v="urn:schemas-microsoft-com:vml" xmlns:wp="http://schemas.openxmlformats.org/drawingml/2006/wordprocessingDrawing" xmlns:w10="urn:schemas-microsoft-com:office:word" xmlns:w="http://schemas.openxmlformats.org/wordprocessingml/2006/main" xmlns:wne="http://schemas.microsoft.com/office/word/2006/wordml">
+  <w:footnote w:type="separator" w:id="0">
+    <w:p>
+      <w:pPr>
+        <w:spacing w:after="0" w:line="240" w:lineRule="auto"/>
+      </w:pPr>
+      <w:r>
+        <w:separator/>
+      </w:r>
+    </w:p>
+  </w:footnote>
+  <w:footnote w:type="continuationSeparator" w:id="1">
+    <w:p>
+      <w:pPr>
+        <w:spacing w:after="0" w:line="240" w:lineRule="auto"/>
+      </w:pPr>
+      <w:r>
+        <w:continuationSeparator/>
+      </w:r>
+    </w:p>
+  </w:footnote>
+</w:footnotes>
+</file>
+
+<file path=word/header1.xml><?xml version="1.0" encoding="utf-8"?>
+<w:hdr xmlns:ve="http://schemas.openxmlformats.org/markup-compatibility/2006" xmlns:o="urn:schemas-microsoft-com:office:office" xmlns:r="http://schemas.openxmlformats.org/officeDocument/2006/relationships" xmlns:m="http://schemas.openxmlformats.org/officeDocument/2006/math" xmlns:v="urn:schemas-microsoft-com:vml" xmlns:wp="http://schemas.openxmlformats.org/drawingml/2006/wordprocessingDrawing" xmlns:w10="urn:schemas-microsoft-com:office:word" xmlns:w="http://schemas.openxmlformats.org/wordprocessingml/2006/main" xmlns:wne="http://schemas.microsoft.com/office/word/2006/wordml">
+  <w:p>
+    <w:pPr>
+      <w:pStyle w:val="Cabealho"/>
+      <w:pBdr>
+        <w:between w:val="single" w:sz="4" w:space="1" w:color="4F81BD" w:themeColor="accent1"/>
+      </w:pBdr>
+      <w:spacing w:line="276" w:lineRule="auto"/>
+      <w:jc w:val="center"/>
+    </w:pPr>
+    <w:r>
+      <w:t>Sistema para Gerenciamento dos Processos Internos de Escritórios Contábeis</w:t>
+    </w:r>
+  </w:p>
+  <w:p>
+    <w:pPr>
+      <w:pStyle w:val="Cabealho"/>
+      <w:pBdr>
+        <w:between w:val="single" w:sz="4" w:space="1" w:color="4F81BD" w:themeColor="accent1"/>
+      </w:pBdr>
+      <w:spacing w:line="276" w:lineRule="auto"/>
+      <w:jc w:val="center"/>
+    </w:pPr>
+    <w:r>
+      <w:t xml:space="preserve">${contabilidade} </w:t>
+    </w:r>
+    <w:r>
+      <w:tab/>
+      <w:t>${data}</w:t>
+    </w:r>
+  </w:p>
+  <w:p>
+    <w:pPr>
+      <w:pStyle w:val="Cabealho"/>
+    </w:pPr>
+  </w:p>
+</w:hdr>
 </file>
 
 <file path=word/styles.xml><?xml version="1.0" encoding="utf-8"?>
@@ -216,6 +634,7 @@
   <w:style w:type="paragraph" w:default="1" w:styleId="Normal">
     <w:name w:val="Normal"/>
     <w:qFormat/>
+    <w:rsid w:val="00A57A75"/>
   </w:style>
   <w:style w:type="character" w:default="1" w:styleId="Fontepargpadro">
     <w:name w:val="Default Paragraph Font"/>
@@ -244,6 +663,147 @@
     <w:uiPriority w:val="99"/>
     <w:semiHidden/>
     <w:unhideWhenUsed/>
+  </w:style>
+  <w:style w:type="paragraph" w:customStyle="1" w:styleId="Contedodatabela">
+    <w:name w:val="Conteúdo da tabela"/>
+    <w:basedOn w:val="Normal"/>
+    <w:qFormat/>
+    <w:rsid w:val="008C6606"/>
+    <w:pPr>
+      <w:suppressLineNumbers/>
+      <w:spacing w:after="0" w:line="240" w:lineRule="auto"/>
+    </w:pPr>
+    <w:rPr>
+      <w:rFonts w:ascii="Liberation Serif" w:eastAsia="NSimSun" w:hAnsi="Liberation Serif" w:cs="Mangal"/>
+      <w:kern w:val="2"/>
+      <w:sz w:val="24"/>
+      <w:szCs w:val="24"/>
+      <w:lang w:eastAsia="zh-CN" w:bidi="hi-IN"/>
+    </w:rPr>
+  </w:style>
+  <w:style w:type="paragraph" w:styleId="Pr-formataoHTML">
+    <w:name w:val="HTML Preformatted"/>
+    <w:basedOn w:val="Normal"/>
+    <w:link w:val="Pr-formataoHTMLChar"/>
+    <w:uiPriority w:val="99"/>
+    <w:semiHidden/>
+    <w:unhideWhenUsed/>
+    <w:rsid w:val="00FA5D73"/>
+    <w:pPr>
+      <w:tabs>
+        <w:tab w:val="left" w:pos="916"/>
+        <w:tab w:val="left" w:pos="1832"/>
+        <w:tab w:val="left" w:pos="2748"/>
+        <w:tab w:val="left" w:pos="3664"/>
+        <w:tab w:val="left" w:pos="4580"/>
+        <w:tab w:val="left" w:pos="5496"/>
+        <w:tab w:val="left" w:pos="6412"/>
+        <w:tab w:val="left" w:pos="7328"/>
+        <w:tab w:val="left" w:pos="8244"/>
+        <w:tab w:val="left" w:pos="9160"/>
+        <w:tab w:val="left" w:pos="10076"/>
+        <w:tab w:val="left" w:pos="10992"/>
+        <w:tab w:val="left" w:pos="11908"/>
+        <w:tab w:val="left" w:pos="12824"/>
+        <w:tab w:val="left" w:pos="13740"/>
+        <w:tab w:val="left" w:pos="14656"/>
+      </w:tabs>
+      <w:spacing w:after="0" w:line="240" w:lineRule="auto"/>
+    </w:pPr>
+    <w:rPr>
+      <w:rFonts w:ascii="Courier New" w:eastAsia="Times New Roman" w:hAnsi="Courier New" w:cs="Courier New"/>
+      <w:sz w:val="20"/>
+      <w:szCs w:val="20"/>
+    </w:rPr>
+  </w:style>
+  <w:style w:type="character" w:customStyle="1" w:styleId="Pr-formataoHTMLChar">
+    <w:name w:val="Pré-formatação HTML Char"/>
+    <w:basedOn w:val="Fontepargpadro"/>
+    <w:link w:val="Pr-formataoHTML"/>
+    <w:uiPriority w:val="99"/>
+    <w:semiHidden/>
+    <w:rsid w:val="00FA5D73"/>
+    <w:rPr>
+      <w:rFonts w:ascii="Courier New" w:eastAsia="Times New Roman" w:hAnsi="Courier New" w:cs="Courier New"/>
+      <w:sz w:val="20"/>
+      <w:szCs w:val="20"/>
+    </w:rPr>
+  </w:style>
+  <w:style w:type="paragraph" w:styleId="Cabealho">
+    <w:name w:val="header"/>
+    <w:basedOn w:val="Normal"/>
+    <w:link w:val="CabealhoChar"/>
+    <w:uiPriority w:val="99"/>
+    <w:unhideWhenUsed/>
+    <w:rsid w:val="00A04BF8"/>
+    <w:pPr>
+      <w:tabs>
+        <w:tab w:val="center" w:pos="4252"/>
+        <w:tab w:val="right" w:pos="8504"/>
+      </w:tabs>
+      <w:spacing w:after="0" w:line="240" w:lineRule="auto"/>
+    </w:pPr>
+  </w:style>
+  <w:style w:type="character" w:customStyle="1" w:styleId="CabealhoChar">
+    <w:name w:val="Cabeçalho Char"/>
+    <w:basedOn w:val="Fontepargpadro"/>
+    <w:link w:val="Cabealho"/>
+    <w:uiPriority w:val="99"/>
+    <w:rsid w:val="00A04BF8"/>
+  </w:style>
+  <w:style w:type="paragraph" w:styleId="Rodap">
+    <w:name w:val="footer"/>
+    <w:basedOn w:val="Normal"/>
+    <w:link w:val="RodapChar"/>
+    <w:uiPriority w:val="99"/>
+    <w:semiHidden/>
+    <w:unhideWhenUsed/>
+    <w:rsid w:val="00A04BF8"/>
+    <w:pPr>
+      <w:tabs>
+        <w:tab w:val="center" w:pos="4252"/>
+        <w:tab w:val="right" w:pos="8504"/>
+      </w:tabs>
+      <w:spacing w:after="0" w:line="240" w:lineRule="auto"/>
+    </w:pPr>
+  </w:style>
+  <w:style w:type="character" w:customStyle="1" w:styleId="RodapChar">
+    <w:name w:val="Rodapé Char"/>
+    <w:basedOn w:val="Fontepargpadro"/>
+    <w:link w:val="Rodap"/>
+    <w:uiPriority w:val="99"/>
+    <w:semiHidden/>
+    <w:rsid w:val="00A04BF8"/>
+  </w:style>
+  <w:style w:type="paragraph" w:styleId="Textodebalo">
+    <w:name w:val="Balloon Text"/>
+    <w:basedOn w:val="Normal"/>
+    <w:link w:val="TextodebaloChar"/>
+    <w:uiPriority w:val="99"/>
+    <w:semiHidden/>
+    <w:unhideWhenUsed/>
+    <w:rsid w:val="00A04BF8"/>
+    <w:pPr>
+      <w:spacing w:after="0" w:line="240" w:lineRule="auto"/>
+    </w:pPr>
+    <w:rPr>
+      <w:rFonts w:ascii="Tahoma" w:hAnsi="Tahoma" w:cs="Tahoma"/>
+      <w:sz w:val="16"/>
+      <w:szCs w:val="16"/>
+    </w:rPr>
+  </w:style>
+  <w:style w:type="character" w:customStyle="1" w:styleId="TextodebaloChar">
+    <w:name w:val="Texto de balão Char"/>
+    <w:basedOn w:val="Fontepargpadro"/>
+    <w:link w:val="Textodebalo"/>
+    <w:uiPriority w:val="99"/>
+    <w:semiHidden/>
+    <w:rsid w:val="00A04BF8"/>
+    <w:rPr>
+      <w:rFonts w:ascii="Tahoma" w:hAnsi="Tahoma" w:cs="Tahoma"/>
+      <w:sz w:val="16"/>
+      <w:szCs w:val="16"/>
+    </w:rPr>
   </w:style>
 </w:styles>
 </file>

</xml_diff>

<commit_message>
Módulo Contabilidade ADD, close #15
</commit_message>
<xml_diff>
--- a/documentos/data_venc/data_venc.docx
+++ b/documentos/data_venc/data_venc.docx
@@ -27,22 +27,6 @@
         </w:rPr>
         <w:t>Listagem de todos os Certificados e Procurações</w:t>
       </w:r>
-    </w:p>
-    <w:p>
-      <w:pPr>
-        <w:autoSpaceDE w:val="0"/>
-        <w:autoSpaceDN w:val="0"/>
-        <w:adjustRightInd w:val="0"/>
-        <w:spacing w:after="0" w:line="240" w:lineRule="auto"/>
-        <w:jc w:val="center"/>
-        <w:rPr>
-          <w:rFonts w:ascii="Times New Roman" w:eastAsia="Arial-BoldMT" w:hAnsi="Times New Roman" w:cs="Times New Roman"/>
-          <w:b/>
-          <w:bCs/>
-          <w:sz w:val="36"/>
-          <w:szCs w:val="32"/>
-        </w:rPr>
-      </w:pPr>
     </w:p>
     <w:tbl>
       <w:tblPr>
@@ -324,7 +308,7 @@
               <w:pStyle w:val="Contedodatabela"/>
               <w:jc w:val="center"/>
               <w:rPr>
-                <w:rFonts w:ascii="Times New Roman" w:hAnsi="Times New Roman" w:hint="eastAsia"/>
+                <w:rFonts w:ascii="Times New Roman" w:hAnsi="Times New Roman"/>
                 <w:color w:val="000000"/>
               </w:rPr>
             </w:pPr>
@@ -463,7 +447,15 @@
       <w:t xml:space="preserve">${contabilidade} </w:t>
     </w:r>
     <w:r>
+      <w:t>– Rua:</w:t>
+    </w:r>
+    <w:r>
+      <w:t xml:space="preserve"> ${rua}, ${n}, ${bairro} – ${cidade}</w:t>
+    </w:r>
+    <w:r>
       <w:tab/>
+    </w:r>
+    <w:r>
       <w:t>${data}</w:t>
     </w:r>
   </w:p>

</xml_diff>

<commit_message>
Associação add, CRUD Associacao.php, datavenc.php, documentos/data_venc/data_venc.docx alterado
</commit_message>
<xml_diff>
--- a/documentos/data_venc/data_venc.docx
+++ b/documentos/data_venc/data_venc.docx
@@ -25,7 +25,17 @@
           <w:sz w:val="36"/>
           <w:szCs w:val="32"/>
         </w:rPr>
-        <w:t>Listagem de todos os Certificados e Procurações</w:t>
+        <w:t>Certificados e Procurações</w:t>
+      </w:r>
+      <w:r>
+        <w:rPr>
+          <w:rFonts w:ascii="Times New Roman" w:eastAsia="Arial-BoldMT" w:hAnsi="Times New Roman" w:cs="Times New Roman"/>
+          <w:b/>
+          <w:bCs/>
+          <w:sz w:val="36"/>
+          <w:szCs w:val="32"/>
+        </w:rPr>
+        <w:t xml:space="preserve"> de ${tipo}</w:t>
       </w:r>
     </w:p>
     <w:tbl>

</xml_diff>